<commit_message>
New translations Facilitators guidelines - Conditional Probability.docx (Italian)
</commit_message>
<xml_diff>
--- a/facilitation_guides/translation/ita/Facilitators guidelines - Conditional Probability.docx
+++ b/facilitation_guides/translation/ita/Facilitators guidelines - Conditional Probability.docx
@@ -89,7 +89,7 @@
                 <w:szCs w:val="22"/>
                 <w:u w:val="none"/>
               </w:rPr>
-              <w:t xml:space="preserve">Video Title</w:t>
+              <w:t xml:space="preserve">Titolo del Video</w:t>
             </w:r>
           </w:p>
         </w:tc>
@@ -155,7 +155,7 @@
                 <w:shd w:fill="auto" w:val="clear"/>
                 <w:vertAlign w:val="baseline"/>
               </w:rPr>
-              <w:t xml:space="preserve">Conditional Probability... and Magic!</w:t>
+              <w:t xml:space="preserve">Probabilità Condizionale... e Magia!</w:t>
             </w:r>
           </w:p>
         </w:tc>
@@ -193,7 +193,7 @@
                 <w:szCs w:val="22"/>
                 <w:u w:val="none"/>
               </w:rPr>
-              <w:t>Topic</w:t>
+              <w:t>Argomento</w:t>
             </w:r>
           </w:p>
         </w:tc>
@@ -227,7 +227,7 @@
                 <w:szCs w:val="22"/>
                 <w:u w:val="none"/>
               </w:rPr>
-              <w:t xml:space="preserve">Mathematical Thinking</w:t>
+              <w:t xml:space="preserve">Pensiero Matematico</w:t>
             </w:r>
           </w:p>
         </w:tc>
@@ -297,7 +297,7 @@
                 <w:shd w:fill="auto" w:val="clear"/>
                 <w:vertAlign w:val="baseline"/>
               </w:rPr>
-              <w:t>Aim(s)</w:t>
+              <w:t>Obiettivo/i</w:t>
             </w:r>
           </w:p>
         </w:tc>
@@ -363,7 +363,7 @@
                 <w:shd w:fill="auto" w:val="clear"/>
                 <w:vertAlign w:val="baseline"/>
               </w:rPr>
-              <w:t xml:space="preserve">What you know about a problem guides you towards the correct solution: conditional probability tells you why. But there is more: let’s discover together how the same concept can be applied to less intuitive – and somewhat magical - contexts.</w:t>
+              <w:t xml:space="preserve">Cosa sai di un problema ti guida verso la soluzione corretta: la probabilità condizionale ti dice perché. Ma c'è dell'altro: scopriamo insieme come lo stesso concetto è applicabile a contesti meno intuitivi e, in qualche modo, magici.</w:t>
             </w:r>
           </w:p>
         </w:tc>
@@ -433,7 +433,7 @@
                 <w:shd w:fill="auto" w:val="clear"/>
                 <w:vertAlign w:val="baseline"/>
               </w:rPr>
-              <w:t>Length</w:t>
+              <w:t>Lunghezza</w:t>
             </w:r>
           </w:p>
         </w:tc>
@@ -537,7 +537,7 @@
                 <w:szCs w:val="22"/>
                 <w:u w:val="none"/>
               </w:rPr>
-              <w:t xml:space="preserve">Camp Location</w:t>
+              <w:t xml:space="preserve">Posizione del Campo</w:t>
             </w:r>
           </w:p>
         </w:tc>
@@ -657,7 +657,7 @@
                 <w:shd w:fill="auto" w:val="clear"/>
                 <w:vertAlign w:val="baseline"/>
               </w:rPr>
-              <w:t>Facilitators</w:t>
+              <w:t>Mediatori</w:t>
             </w:r>
           </w:p>
         </w:tc>
@@ -745,7 +745,7 @@
                 <w:szCs w:val="22"/>
                 <w:u w:val="none"/>
               </w:rPr>
-              <w:t xml:space="preserve">N. of students</w:t>
+              <w:t xml:space="preserve">N. di studenti</w:t>
             </w:r>
           </w:p>
         </w:tc>
@@ -833,7 +833,7 @@
                 <w:szCs w:val="22"/>
                 <w:u w:val="none"/>
               </w:rPr>
-              <w:t>Date</w:t>
+              <w:t>Data</w:t>
             </w:r>
           </w:p>
         </w:tc>
@@ -953,7 +953,7 @@
                 <w:shd w:fill="auto" w:val="clear"/>
                 <w:vertAlign w:val="baseline"/>
               </w:rPr>
-              <w:t>Resources</w:t>
+              <w:t>Risorse</w:t>
             </w:r>
           </w:p>
           <w:p>
@@ -1000,7 +1000,7 @@
                 <w:shd w:fill="auto" w:val="clear"/>
                 <w:vertAlign w:val="baseline"/>
               </w:rPr>
-              <w:t>needed</w:t>
+              <w:t>necessarie</w:t>
             </w:r>
           </w:p>
         </w:tc>
@@ -1066,7 +1066,7 @@
                 <w:shd w:fill="auto" w:val="clear"/>
                 <w:vertAlign w:val="baseline"/>
               </w:rPr>
-              <w:t xml:space="preserve">Per group of learners: deck of cards, 2-3 blank paper sheets, and a pen. A board would be helpful.</w:t>
+              <w:t xml:space="preserve">Per gruppo di studenti: mazzo di carte, 2-3 fogli di carta vuoti e una penna. Una tavola sarebbe utile.</w:t>
             </w:r>
           </w:p>
         </w:tc>
@@ -1136,7 +1136,7 @@
                 <w:shd w:fill="auto" w:val="clear"/>
                 <w:vertAlign w:val="baseline"/>
               </w:rPr>
-              <w:t>Preparations</w:t>
+              <w:t>Preparazioni</w:t>
             </w:r>
           </w:p>
         </w:tc>
@@ -1202,7 +1202,7 @@
                 <w:shd w:fill="auto" w:val="clear"/>
                 <w:vertAlign w:val="baseline"/>
               </w:rPr>
-              <w:t xml:space="preserve">The learners will be divided in groups of two. If their number is odd, there will be one group of three learners</w:t>
+              <w:t xml:space="preserve">Gli studenti saranno divisi in gruppi di due. Se sono dispari, ci sarà un gruppo con tre studenti</w:t>
             </w:r>
           </w:p>
         </w:tc>
@@ -1314,7 +1314,7 @@
                 <w:shd w:fill="auto" w:val="clear"/>
                 <w:vertAlign w:val="baseline"/>
               </w:rPr>
-              <w:t xml:space="preserve">Video time</w:t>
+              <w:t xml:space="preserve">Tempo del video</w:t>
             </w:r>
           </w:p>
         </w:tc>
@@ -1379,7 +1379,7 @@
                 <w:shd w:fill="auto" w:val="clear"/>
                 <w:vertAlign w:val="baseline"/>
               </w:rPr>
-              <w:t xml:space="preserve">What facilitator does</w:t>
+              <w:t xml:space="preserve">Cosa fa il facilitatore</w:t>
             </w:r>
           </w:p>
         </w:tc>
@@ -1445,7 +1445,7 @@
                 <w:shd w:fill="auto" w:val="clear"/>
                 <w:vertAlign w:val="baseline"/>
               </w:rPr>
-              <w:t xml:space="preserve">What learners do</w:t>
+              <w:t xml:space="preserve">Cosa fanno gli studenti</w:t>
             </w:r>
           </w:p>
         </w:tc>
@@ -1510,7 +1510,7 @@
                 <w:shd w:fill="auto" w:val="clear"/>
                 <w:vertAlign w:val="baseline"/>
               </w:rPr>
-              <w:t>Comments</w:t>
+              <w:t>Commenti</w:t>
             </w:r>
           </w:p>
         </w:tc>
@@ -1582,7 +1582,7 @@
                 <w:szCs w:val="22"/>
                 <w:u w:val="none"/>
               </w:rPr>
-              <w:t xml:space="preserve">General VMC Video Introduction</w:t>
+              <w:t xml:space="preserve">Introduzione Generale al Video di VMC</w:t>
             </w:r>
           </w:p>
         </w:tc>
@@ -1654,7 +1654,7 @@
                 <w:szCs w:val="22"/>
                 <w:u w:val="none"/>
               </w:rPr>
-              <w:t xml:space="preserve">Video Introduction</w:t>
+              <w:t xml:space="preserve">Introduzione al Video</w:t>
             </w:r>
           </w:p>
         </w:tc>
@@ -1726,7 +1726,7 @@
                 <w:szCs w:val="22"/>
                 <w:u w:val="none"/>
               </w:rPr>
-              <w:t>Material</w:t>
+              <w:t>Materiale</w:t>
             </w:r>
           </w:p>
         </w:tc>
@@ -1757,7 +1757,7 @@
                 <w:sz w:val="22"/>
                 <w:szCs w:val="22"/>
               </w:rPr>
-              <w:t xml:space="preserve">Instead of coloring the four cars yourself, you can take two black and two red cards from a deck</w:t>
+              <w:t xml:space="preserve">Invece di colorare da soli le quattro carte, potete prendere due carte nere e due rosse da un mazzo</w:t>
             </w:r>
           </w:p>
         </w:tc>
@@ -1843,7 +1843,7 @@
                 <w:szCs w:val="22"/>
                 <w:u w:val="none"/>
               </w:rPr>
-              <w:t xml:space="preserve">General explanation of conditional probability</w:t>
+              <w:t xml:space="preserve">Spiegazione generale della probabilità condizionale</w:t>
             </w:r>
           </w:p>
         </w:tc>
@@ -1915,7 +1915,7 @@
                 <w:szCs w:val="22"/>
                 <w:u w:val="none"/>
               </w:rPr>
-              <w:t xml:space="preserve">Introduction of the first experiment – Part 1</w:t>
+              <w:t xml:space="preserve">Introduzione al primo esperimento - Parte 1</w:t>
             </w:r>
           </w:p>
         </w:tc>
@@ -1985,11 +1985,11 @@
                 <w:shd w:fill="auto" w:val="clear"/>
                 <w:vertAlign w:val="baseline"/>
               </w:rPr>
-              <w:t xml:space="preserve">VIDEO PAUSE</w:t>
+              <w:t xml:space="preserve">VIDEO IN PAUSA</w:t>
               <w:br w:type="textWrapping"/>
-              <w:t>Experiment:</w:t>
+              <w:t>Esperimento:</w:t>
               <w:br w:type="textWrapping"/>
-              <w:t xml:space="preserve">Guess who the Facilitator is thinking about</w:t>
+              <w:t xml:space="preserve">Indovina a chi sta pensando il Facilitatore</w:t>
             </w:r>
           </w:p>
         </w:tc>
@@ -2045,7 +2045,7 @@
                 <w:shd w:fill="auto" w:val="clear"/>
                 <w:vertAlign w:val="baseline"/>
               </w:rPr>
-              <w:t xml:space="preserve">If the learners do not know each others well yet, make them stand up and tell their names, and write them on the board. Leave some blank space at the side of each name: it will be used to draw the crosses (see “Conclusion of the first experiment and discussion”). Use this time to choose a learner in your head.</w:t>
+              <w:t xml:space="preserve">Se gli studenti non si conoscono ancora bene, falli stare in piedi e dire i loro nomi e scrivili sulla lavagna. Lascia dello spazio vuoto affianco a ogni nome: sarà usato per disegnare le croci (vedi "Conclusione del primo esperimento e discussione"). Usa questo tempo per scegliere uno studente nella tua testa.</w:t>
             </w:r>
           </w:p>
           <w:p>
@@ -2083,7 +2083,7 @@
                 <w:shd w:fill="auto" w:val="clear"/>
                 <w:vertAlign w:val="baseline"/>
               </w:rPr>
-              <w:t xml:space="preserve">Write the name of the chosen learner on a sheet of paper and without any hint ask each group to guess</w:t>
+              <w:t xml:space="preserve">Scrivi il nome dello studente scelto su un foglio di carta e, senza alcun indizio, chiedi a ogni gruppo di indovinare</w:t>
             </w:r>
           </w:p>
         </w:tc>
@@ -2140,7 +2140,7 @@
                 <w:shd w:fill="auto" w:val="clear"/>
                 <w:vertAlign w:val="baseline"/>
               </w:rPr>
-              <w:t xml:space="preserve">After their names have been written on the board, each group will choose the learner they think the facilitator is thinking about and write it on their sheet of paper. </w:t>
+              <w:t xml:space="preserve">Dopo che i loro nomi sono stati scritti sulla lavagna, ogni gruppo sceglierà lo studente a cui pensano il facilitatore stia pensando e lo scrivono sul loro foglio di carta. </w:t>
             </w:r>
           </w:p>
         </w:tc>
@@ -2263,7 +2263,7 @@
                 <w:szCs w:val="22"/>
                 <w:u w:val="none"/>
               </w:rPr>
-              <w:t xml:space="preserve">Introduction of the first experiment – Part 2</w:t>
+              <w:t xml:space="preserve">Introduzione al primo esperimento - Parte 2</w:t>
             </w:r>
           </w:p>
         </w:tc>
@@ -2333,11 +2333,11 @@
                 <w:shd w:fill="auto" w:val="clear"/>
                 <w:vertAlign w:val="baseline"/>
               </w:rPr>
-              <w:t xml:space="preserve">VIDEO PAUSE</w:t>
+              <w:t xml:space="preserve">VIDEO IN PAUSA</w:t>
               <w:br w:type="textWrapping"/>
-              <w:t>Experiment:</w:t>
+              <w:t>Esperimento:</w:t>
               <w:br w:type="textWrapping"/>
-              <w:t xml:space="preserve">Guess who the Facilitator is thinking about (with 3 hints)</w:t>
+              <w:t xml:space="preserve">Indovina a chi sta pensando il Facilitatore (con 3 suggerimenti)</w:t>
             </w:r>
           </w:p>
         </w:tc>
@@ -2393,7 +2393,7 @@
                 <w:shd w:fill="auto" w:val="clear"/>
                 <w:vertAlign w:val="baseline"/>
               </w:rPr>
-              <w:t xml:space="preserve">Give the classroom three generic hints about the learner you chose. Hints should not be too specific: choose some characteristics that are shared among the learners (i.e. tall/short, male/female, light shirt/dark shirt, etc)</w:t>
+              <w:t xml:space="preserve">Da alla classe tre suggerimenti generici sullo studente che hai scelto. I suggerimenti non dovrebbero esser troppo specifici: scegli delle caratteristiche condivise tra gli studenti (es. alto/basso, maschio/femmina, maglietta chiara/scura, etc.)</w:t>
             </w:r>
           </w:p>
         </w:tc>
@@ -2450,7 +2450,7 @@
                 <w:shd w:fill="auto" w:val="clear"/>
                 <w:vertAlign w:val="baseline"/>
               </w:rPr>
-              <w:t xml:space="preserve">After having received the three hints, each group will try to guess again and again write their guess on the sheet of paper.</w:t>
+              <w:t xml:space="preserve">Dopo aver ricevuto i tre suggerimenti, ogni gruppo proverà a indovinare ancora e ancora, scrivendo la loro scelta sul foglio di carta.</w:t>
             </w:r>
           </w:p>
         </w:tc>
@@ -2573,7 +2573,7 @@
                 <w:szCs w:val="22"/>
                 <w:u w:val="none"/>
               </w:rPr>
-              <w:t xml:space="preserve">Conclusion of the first experiment and discussion</w:t>
+              <w:t xml:space="preserve">Conclusione del primo esperimento e discussione</w:t>
             </w:r>
           </w:p>
         </w:tc>
@@ -2643,11 +2643,11 @@
                 <w:shd w:fill="auto" w:val="clear"/>
                 <w:vertAlign w:val="baseline"/>
               </w:rPr>
-              <w:t xml:space="preserve">VIDEO PAUSE</w:t>
+              <w:t xml:space="preserve">VIDEO IN PAUSA</w:t>
               <w:br w:type="textWrapping"/>
-              <w:t>Discussion:</w:t>
+              <w:t>Discussione:</w:t>
               <w:br w:type="textWrapping"/>
-              <w:t xml:space="preserve">Guess who the Facilitator is thinking about</w:t>
+              <w:t xml:space="preserve">Indovina a chi sta pensando il Facilitatore</w:t>
             </w:r>
           </w:p>
         </w:tc>
@@ -2703,7 +2703,7 @@
                 <w:shd w:fill="auto" w:val="clear"/>
                 <w:vertAlign w:val="baseline"/>
               </w:rPr>
-              <w:t xml:space="preserve">After each group has made its guess, collect first the “uneducated” guesses (without hints) by adding a cross close to the corresponding name for each guess. The resulting distribution should be random.</w:t>
+              <w:t xml:space="preserve">Dopo che ogni gruppo ha fatto la sua ipotesi, raccogli le prime scelte "ignoranti" (senza suggerimenti) aggiungendo una croce affianco al nome corrispondente per ogni ipotesi. La distribuzione risultante dovrebbe esser casuale.</w:t>
             </w:r>
           </w:p>
           <w:p>
@@ -2741,7 +2741,7 @@
                 <w:shd w:fill="auto" w:val="clear"/>
                 <w:vertAlign w:val="baseline"/>
               </w:rPr>
-              <w:t xml:space="preserve">Then, collect the “educated” guesses (after the hints) by adding a circle close to the corresponding name for each guess. This time, there should be more right guesses.</w:t>
+              <w:t xml:space="preserve">Poi, raccogli le scelte "istruite" (dopo i suggerimenti), aggiungendo un cerchio affianco al nome corrispondente per ogni ipotesi. Questa volta, dovrebbero esserci più ipotesi corrette.</w:t>
             </w:r>
           </w:p>
           <w:p>
@@ -2779,7 +2779,7 @@
                 <w:shd w:fill="auto" w:val="clear"/>
                 <w:vertAlign w:val="baseline"/>
               </w:rPr>
-              <w:t xml:space="preserve">Promote discussion about why this happens: were they sure about their guess the first time? Were they sure the second time? The second time, could they tell for sure someone was not the right guess?</w:t>
+              <w:t xml:space="preserve">Promuovi la discussione su perché succede: erano sicuri delle loro ipotesi la prima volta? Erano sicuri la seconda? La seconda volta, avrebbero potuto dire per certo che qualcuno non fosse la giusta ipotesi?</w:t>
             </w:r>
           </w:p>
         </w:tc>
@@ -2836,7 +2836,7 @@
                 <w:shd w:fill="auto" w:val="clear"/>
                 <w:vertAlign w:val="baseline"/>
               </w:rPr>
-              <w:t xml:space="preserve">Share ideas and discuss!</w:t>
+              <w:t xml:space="preserve">Condividono idee e discutono!</w:t>
             </w:r>
           </w:p>
         </w:tc>
@@ -2869,7 +2869,7 @@
                 <w:szCs w:val="22"/>
                 <w:u w:val="none"/>
               </w:rPr>
-              <w:t xml:space="preserve">The goal here is not to explain exactly why, but simply thinking about it.</w:t>
+              <w:t xml:space="preserve">L'obiettivo qui non è spiegare esattamente perché, ma semplicemente pensarci.</w:t>
             </w:r>
           </w:p>
         </w:tc>
@@ -2973,7 +2973,7 @@
                 <w:szCs w:val="22"/>
                 <w:u w:val="none"/>
               </w:rPr>
-              <w:t xml:space="preserve">Solution of second experiment and invitation to discussion</w:t>
+              <w:t xml:space="preserve">Soluzione del secondo esperimento e invito alla discussione</w:t>
             </w:r>
           </w:p>
         </w:tc>
@@ -3077,7 +3077,7 @@
                 <w:szCs w:val="22"/>
                 <w:u w:val="none"/>
               </w:rPr>
-              <w:t xml:space="preserve">Introduction of the second experiment</w:t>
+              <w:t xml:space="preserve">Introduzione al secondo esperimento</w:t>
             </w:r>
           </w:p>
         </w:tc>
@@ -3149,9 +3149,9 @@
               </w:rPr>
               <w:t xml:space="preserve">VIDEO PAUSE</w:t>
               <w:br w:type="textWrapping"/>
-              <w:t>Experiment:</w:t>
+              <w:t>Esperimento:</w:t>
               <w:br w:type="textWrapping"/>
-              <w:t xml:space="preserve">Guess where the red card is... and then guess again</w:t>
+              <w:t xml:space="preserve">Indovina dov'è la carta rossa... e poi indovina di nuovo</w:t>
             </w:r>
           </w:p>
         </w:tc>
@@ -3207,7 +3207,7 @@
                 <w:shd w:fill="auto" w:val="clear"/>
                 <w:vertAlign w:val="baseline"/>
               </w:rPr>
-              <w:t xml:space="preserve">Make sure everybody understands how the game is carried out and help the groups who get confused.</w:t>
+              <w:t xml:space="preserve">Assicurati che tutti comprendano come si svolge il gioco e aiuta i gruppi che si confondono.</w:t>
             </w:r>
           </w:p>
         </w:tc>
@@ -3264,7 +3264,7 @@
                 <w:shd w:fill="auto" w:val="clear"/>
                 <w:vertAlign w:val="baseline"/>
               </w:rPr>
-              <w:t xml:space="preserve">The “guesser” covers his/her eyes and the “dealer” shuffles the three cards and disposes them on the table. He/she has to make sure to remember where the red card is!</w:t>
+              <w:t xml:space="preserve">L'indovino si copre gli occhi e il "mazziere" mischia le tre carte e le dispone sul tavolo. Deve assicurarsi di ricordare dove sia la carta rossa!</w:t>
             </w:r>
           </w:p>
           <w:p>
@@ -3302,7 +3302,7 @@
                 <w:shd w:fill="auto" w:val="clear"/>
                 <w:vertAlign w:val="baseline"/>
               </w:rPr>
-              <w:t xml:space="preserve">The “guesser” uncovers his/her eyes and guesses.</w:t>
+              <w:t xml:space="preserve">L'indovino scopre gli occhi e prova a indovinare.</w:t>
             </w:r>
           </w:p>
           <w:p>
@@ -3340,7 +3340,7 @@
                 <w:shd w:fill="auto" w:val="clear"/>
                 <w:vertAlign w:val="baseline"/>
               </w:rPr>
-              <w:t xml:space="preserve">The “dealer” uncovers one of the two cards the “guesser” hasn’t chosen. The uncovered card must always be one of the two non-red cards! (Since there are two non-red cards, there will always be at least one non-red card the guesser hasn’t chosen)</w:t>
+              <w:t xml:space="preserve">Il "mazziere" scopre una delle due carte che l'indovino non ha scelto. La carta scoperta deve sempre essere una delle due carte non rosse! (Poiché ci sono due carte non rosse, ci sarà sempre almeno una carta non rossa che l'indovino non ha scelto)</w:t>
             </w:r>
           </w:p>
           <w:p>
@@ -3378,7 +3378,7 @@
                 <w:shd w:fill="auto" w:val="clear"/>
                 <w:vertAlign w:val="baseline"/>
               </w:rPr>
-              <w:t xml:space="preserve">The “guesser” chooses whether to change his/her guess or not</w:t>
+              <w:t xml:space="preserve">L'indovino sceglie se cambiare o meno la sua ipotesi</w:t>
             </w:r>
           </w:p>
           <w:p>
@@ -3416,7 +3416,7 @@
                 <w:shd w:fill="auto" w:val="clear"/>
                 <w:vertAlign w:val="baseline"/>
               </w:rPr>
-              <w:t xml:space="preserve">The “dealer” reveals the red card and tells the “guesser” if he/she has guessed right.</w:t>
+              <w:t xml:space="preserve">Il "mazziere" rivela la carta rossa e comunica all'indovino se ha indovinato.</w:t>
             </w:r>
           </w:p>
           <w:p>
@@ -3454,7 +3454,7 @@
                 <w:shd w:fill="auto" w:val="clear"/>
                 <w:vertAlign w:val="baseline"/>
               </w:rPr>
-              <w:t xml:space="preserve">In the 2-by-2 table, annotate the outcome with a cross in the corresponding case (changed / didn’t change mind; right/wrong final guess)</w:t>
+              <w:t xml:space="preserve">Nella tabella 2x2, annota il risultato con una croce nel caso corrispondente (idea cambiata / non cambiata; ipotesi finale corretta/errata)</w:t>
             </w:r>
           </w:p>
           <w:p>
@@ -3492,7 +3492,7 @@
                 <w:shd w:fill="auto" w:val="clear"/>
                 <w:vertAlign w:val="baseline"/>
               </w:rPr>
-              <w:t xml:space="preserve">Repeat this game 10 times, then swap roles and repeat other 10 times</w:t>
+              <w:t xml:space="preserve">Ripeti questo gioco 10 volte, poi scambia i ruoli e ripeti altre 10 volte</w:t>
             </w:r>
           </w:p>
         </w:tc>
@@ -3615,7 +3615,7 @@
                 <w:szCs w:val="22"/>
                 <w:u w:val="none"/>
               </w:rPr>
-              <w:t xml:space="preserve">Conclusion of the second experiment and invitation to discussion</w:t>
+              <w:t xml:space="preserve">Conclusione del secondo esperimento e invito alla discussione</w:t>
             </w:r>
           </w:p>
         </w:tc>
@@ -3687,9 +3687,9 @@
               </w:rPr>
               <w:t xml:space="preserve">VIDEO PAUSE</w:t>
               <w:br w:type="textWrapping"/>
-              <w:t>Discussion:</w:t>
+              <w:t>Discussione:</w:t>
               <w:br w:type="textWrapping"/>
-              <w:t xml:space="preserve">Guess where the red card is... and then guess again</w:t>
+              <w:t xml:space="preserve">Indovina dov'è la carta rossa... e poi indovina di nuovo</w:t>
             </w:r>
           </w:p>
         </w:tc>
@@ -3745,7 +3745,7 @@
                 <w:shd w:fill="auto" w:val="clear"/>
                 <w:vertAlign w:val="baseline"/>
               </w:rPr>
-              <w:t xml:space="preserve">Collect the results and observe the two distribution: make the learners comment the outcome</w:t>
+              <w:t xml:space="preserve">Raccogli i risultati e osserva le due distribuzioni: fa commentare i risultati agli studenti</w:t>
             </w:r>
           </w:p>
           <w:p>
@@ -3783,7 +3783,7 @@
                 <w:shd w:fill="auto" w:val="clear"/>
                 <w:vertAlign w:val="baseline"/>
               </w:rPr>
-              <w:t xml:space="preserve">Facilitate the discussion: the “dealer” never told anything about the winning card, and nonetheless the “guesser” guessed right more times after the hint than before. Why? How can this be viewed in terms of the first experiment?</w:t>
+              <w:t xml:space="preserve">Facilita la discussione: il "mazziere" non ha mai detto nulla sulla carta vincente, eppure l'indovino ha indovinato più volte dopo il suggerimento rispetto che prima. Perché? Come si può guardare a ciò nei termini del primo esperimento?</w:t>
             </w:r>
           </w:p>
           <w:p>
@@ -3821,7 +3821,7 @@
                 <w:shd w:fill="auto" w:val="clear"/>
                 <w:vertAlign w:val="baseline"/>
               </w:rPr>
-              <w:t xml:space="preserve">You can also go deeper and show the math behind this: the first guess is a random one: the “guesser” has 1/3 probability of choosing the red card. If the “dealer” only told the “guesser” to choose a different card, there would be two situations: 1) if the right card was chosen (prob. 1/3), the probability of choosing the right card would be 0 2) if the wrong card was chosen (prob 2/3), the probability of choosing the right one would be 1/2. Hence 1/3*0 + 2/3*1/2 = 1/3, the probability has not changed.</w:t>
+              <w:t xml:space="preserve">Puoi anche andare più in profondità e mostrare la matematica dietro l'esperimento: la prima ipotesi è casuale: l'indovino ha 1/3 probabilità di scegliere la carta rossa. Se il "mazziere" avesse solo detto all'indovino di scegliere un'altra carta, ci sarebbero due situazioni: 1) se la carta giusta è scelta (1/3 di prob.), la probabilità di scegliere quella giusta sarebbe 0 2) se la carta errata è stata scelta (2/3 di prob.), la probabilità di scegliere quella giusta sarebbe 1/2. Dunque 1/3*0 + 2/3*1/2 = 1/3, la probabilità non è cambiata.</w:t>
             </w:r>
           </w:p>
           <w:p>
@@ -3859,7 +3859,7 @@
                 <w:shd w:fill="auto" w:val="clear"/>
                 <w:vertAlign w:val="baseline"/>
               </w:rPr>
-              <w:t xml:space="preserve">But if the “dealer” removes one of the two wrong cards before letting the “guesser” choose again, the outcome changes: in 1) we have 1/2*0, and in 2) we have 1/2*1; thus 1/2*0 + 1/2*1 = 1/2. So if the “guesser” changes his/her guess, he/she will have 1/2  probability of getting it right, against the initial 1/3 probability! The winning strategy is thus to always change your card after the first guess. </w:t>
+              <w:t xml:space="preserve">Ma se il "mazziere rimuove una delle due carte errate prima di far scegliere nuovamente all'indovino, il risultato cambia: in 1) abbiamo 1/2*0 e in 2) abbiamo 1/2*1; dunque 1/2*0 + 1/2*1 = 1/2. Quindi se l'indovino cambia la sua ipotesi, avrà 1/2 di probabilità di indovinare, contro la probabilità iniziale di 1/3! La strategia vincente è dunque sempre cambiare la tua carta dopo la prima ipotesi. </w:t>
             </w:r>
           </w:p>
         </w:tc>
@@ -3916,7 +3916,7 @@
                 <w:shd w:fill="auto" w:val="clear"/>
                 <w:vertAlign w:val="baseline"/>
               </w:rPr>
-              <w:t xml:space="preserve">Share your ideas about the ability of the “guesser” to guess the right card before and after the “dealer” gave the hint</w:t>
+              <w:t xml:space="preserve">Condividi le tue idee sull'abilità dell'indovino a indovinare la carta giusta prima e dopo che il "mazziere" ha dato il suggerimento</w:t>
             </w:r>
           </w:p>
         </w:tc>
@@ -3949,7 +3949,7 @@
                 <w:szCs w:val="22"/>
                 <w:u w:val="none"/>
               </w:rPr>
-              <w:t xml:space="preserve">The goal here is not to explain exactly why, but simply thinking about it.</w:t>
+              <w:t xml:space="preserve">L'obiettivo qui non è spiegare esattamente perché, ma semplicemente pensarci.</w:t>
             </w:r>
           </w:p>
         </w:tc>
@@ -4053,7 +4053,7 @@
                 <w:szCs w:val="22"/>
                 <w:u w:val="none"/>
               </w:rPr>
-              <w:t>Conclusion</w:t>
+              <w:t>Conclusione</w:t>
             </w:r>
           </w:p>
         </w:tc>

</xml_diff>